<commit_message>
fix: updated old s1 reports
</commit_message>
<xml_diff>
--- a/reports/Student 1/Analysis report D01.docx
+++ b/reports/Student 1/Analysis report D01.docx
@@ -10,7 +10,7 @@
     <w:p/>
     <w:p>
       <w:pPr>
-        <w:pStyle w:val="Title"/>
+        <w:pStyle w:val="Ttulo"/>
       </w:pPr>
       <w:r>
         <w:t xml:space="preserve">Informe </w:t>
@@ -33,31 +33,43 @@
     <w:p>
       <w:pPr>
         <w:rPr>
-          <w:rStyle w:val="IntenseReference"/>
+          <w:rStyle w:val="Referenciaintensa"/>
         </w:rPr>
       </w:pPr>
       <w:r>
         <w:rPr>
-          <w:rStyle w:val="IntenseReference"/>
+          <w:rStyle w:val="Referenciaintensa"/>
         </w:rPr>
         <w:t>Integrantes del grupo</w:t>
       </w:r>
       <w:r>
         <w:rPr>
-          <w:rStyle w:val="IntenseReference"/>
+          <w:rStyle w:val="Referenciaintensa"/>
         </w:rPr>
-        <w:t xml:space="preserve"> C1.026</w:t>
+        <w:t xml:space="preserve"> C</w:t>
       </w:r>
       <w:r>
         <w:rPr>
-          <w:rStyle w:val="IntenseReference"/>
+          <w:rStyle w:val="Referenciaintensa"/>
+        </w:rPr>
+        <w:t>2</w:t>
+      </w:r>
+      <w:r>
+        <w:rPr>
+          <w:rStyle w:val="Referenciaintensa"/>
+        </w:rPr>
+        <w:t>.026</w:t>
+      </w:r>
+      <w:r>
+        <w:rPr>
+          <w:rStyle w:val="Referenciaintensa"/>
         </w:rPr>
         <w:t>:</w:t>
       </w:r>
     </w:p>
     <w:p>
       <w:pPr>
-        <w:pStyle w:val="ListParagraph"/>
+        <w:pStyle w:val="Prrafodelista"/>
         <w:numPr>
           <w:ilvl w:val="0"/>
           <w:numId w:val="1"/>
@@ -70,7 +82,7 @@
       <w:hyperlink r:id="rId11" w:history="1">
         <w:r>
           <w:rPr>
-            <w:rStyle w:val="Hyperlink"/>
+            <w:rStyle w:val="Hipervnculo"/>
           </w:rPr>
           <w:t>ignblabla@alum.us.es</w:t>
         </w:r>
@@ -81,7 +93,7 @@
     </w:p>
     <w:p>
       <w:pPr>
-        <w:pStyle w:val="ListParagraph"/>
+        <w:pStyle w:val="Prrafodelista"/>
         <w:numPr>
           <w:ilvl w:val="0"/>
           <w:numId w:val="1"/>
@@ -89,14 +101,14 @@
         <w:jc w:val="left"/>
       </w:pPr>
       <w:r>
-        <w:t>Adrián Cabello Martín (</w:t>
+        <w:t>María de la Salud Carrera Talaverón (</w:t>
       </w:r>
       <w:hyperlink r:id="rId12" w:history="1">
         <w:r>
           <w:rPr>
-            <w:rStyle w:val="Hyperlink"/>
+            <w:rStyle w:val="Hipervnculo"/>
           </w:rPr>
-          <w:t>adrcabmar@alum.us.es</w:t>
+          <w:t>marcartal1@alum.us.es</w:t>
         </w:r>
       </w:hyperlink>
       <w:r>
@@ -105,7 +117,7 @@
     </w:p>
     <w:p>
       <w:pPr>
-        <w:pStyle w:val="ListParagraph"/>
+        <w:pStyle w:val="Prrafodelista"/>
         <w:numPr>
           <w:ilvl w:val="0"/>
           <w:numId w:val="1"/>
@@ -113,44 +125,20 @@
         <w:jc w:val="left"/>
       </w:pPr>
       <w:r>
-        <w:t>María de la Salud Carrera Talaverón (</w:t>
+        <w:t xml:space="preserve">Joaquín González </w:t>
+      </w:r>
+      <w:proofErr w:type="spellStart"/>
+      <w:r>
+        <w:t>Ganfornina</w:t>
+      </w:r>
+      <w:proofErr w:type="spellEnd"/>
+      <w:r>
+        <w:t xml:space="preserve"> (</w:t>
       </w:r>
       <w:hyperlink r:id="rId13" w:history="1">
         <w:r>
           <w:rPr>
-            <w:rStyle w:val="Hyperlink"/>
-          </w:rPr>
-          <w:t>marcartal1@alum.us.es</w:t>
-        </w:r>
-      </w:hyperlink>
-      <w:r>
-        <w:t>)</w:t>
-      </w:r>
-    </w:p>
-    <w:p>
-      <w:pPr>
-        <w:pStyle w:val="ListParagraph"/>
-        <w:numPr>
-          <w:ilvl w:val="0"/>
-          <w:numId w:val="1"/>
-        </w:numPr>
-        <w:jc w:val="left"/>
-      </w:pPr>
-      <w:r>
-        <w:t xml:space="preserve">Joaquín González </w:t>
-      </w:r>
-      <w:proofErr w:type="spellStart"/>
-      <w:r>
-        <w:t>Ganfornina</w:t>
-      </w:r>
-      <w:proofErr w:type="spellEnd"/>
-      <w:r>
-        <w:t xml:space="preserve"> (</w:t>
-      </w:r>
-      <w:hyperlink r:id="rId14" w:history="1">
-        <w:r>
-          <w:rPr>
-            <w:rStyle w:val="Hyperlink"/>
+            <w:rStyle w:val="Hipervnculo"/>
           </w:rPr>
           <w:t>joagongan@alum.us.es</w:t>
         </w:r>
@@ -161,27 +149,8 @@
     </w:p>
     <w:p>
       <w:pPr>
-        <w:pStyle w:val="ListParagraph"/>
-        <w:numPr>
-          <w:ilvl w:val="0"/>
-          <w:numId w:val="1"/>
-        </w:numPr>
         <w:jc w:val="left"/>
       </w:pPr>
-      <w:r>
-        <w:t>Natalia Olmo Villegas (</w:t>
-      </w:r>
-      <w:hyperlink r:id="rId15" w:history="1">
-        <w:r>
-          <w:rPr>
-            <w:rStyle w:val="Hyperlink"/>
-          </w:rPr>
-          <w:t>natolmvil@alum.us.es</w:t>
-        </w:r>
-      </w:hyperlink>
-      <w:r>
-        <w:t>)</w:t>
-      </w:r>
     </w:p>
     <w:p>
       <w:pPr>
@@ -209,33 +178,18 @@
       </w:pPr>
     </w:p>
     <w:p>
-      <w:pPr>
-        <w:jc w:val="left"/>
-      </w:pPr>
-    </w:p>
-    <w:p>
-      <w:pPr>
-        <w:jc w:val="left"/>
-      </w:pPr>
-    </w:p>
-    <w:p>
       <w:r>
         <w:rPr>
-          <w:rStyle w:val="IntenseReference"/>
+          <w:rStyle w:val="Referenciaintensa"/>
         </w:rPr>
         <w:t xml:space="preserve">Fecha: </w:t>
       </w:r>
       <w:r>
-        <w:t xml:space="preserve">Sevilla, 16 </w:t>
-      </w:r>
-      <w:r>
-        <w:t xml:space="preserve">de </w:t>
-      </w:r>
-      <w:proofErr w:type="gramStart"/>
-      <w:r>
-        <w:t>Febrero</w:t>
-      </w:r>
-      <w:proofErr w:type="gramEnd"/>
+        <w:t xml:space="preserve">Sevilla, </w:t>
+      </w:r>
+      <w:r>
+        <w:t>8 de Julio</w:t>
+      </w:r>
       <w:r>
         <w:t xml:space="preserve"> 2024</w:t>
       </w:r>
@@ -274,7 +228,7 @@
       <w:sdtContent>
         <w:p>
           <w:pPr>
-            <w:pStyle w:val="TOCHeading"/>
+            <w:pStyle w:val="TtuloTDC"/>
           </w:pPr>
           <w:r>
             <w:t>Tabla de contenido</w:t>
@@ -282,13 +236,15 @@
         </w:p>
         <w:p>
           <w:pPr>
-            <w:pStyle w:val="TOC1"/>
+            <w:pStyle w:val="TDC1"/>
             <w:tabs>
               <w:tab w:val="right" w:leader="dot" w:pos="8494"/>
             </w:tabs>
             <w:rPr>
               <w:rFonts w:eastAsiaTheme="minorEastAsia"/>
               <w:noProof/>
+              <w:sz w:val="24"/>
+              <w:szCs w:val="24"/>
               <w:lang w:eastAsia="es-ES"/>
             </w:rPr>
           </w:pPr>
@@ -301,10 +257,10 @@
           <w:r>
             <w:fldChar w:fldCharType="separate"/>
           </w:r>
-          <w:hyperlink w:anchor="_Toc158978277" w:history="1">
-            <w:r>
-              <w:rPr>
-                <w:rStyle w:val="Hyperlink"/>
+          <w:hyperlink w:anchor="_Toc170979432" w:history="1">
+            <w:r>
+              <w:rPr>
+                <w:rStyle w:val="Hipervnculo"/>
                 <w:noProof/>
               </w:rPr>
               <w:t>Resumen del Informe</w:t>
@@ -328,7 +284,7 @@
                 <w:noProof/>
                 <w:webHidden/>
               </w:rPr>
-              <w:instrText xml:space="preserve"> PAGEREF _Toc158978277 \h </w:instrText>
+              <w:instrText xml:space="preserve"> PAGEREF _Toc170979432 \h </w:instrText>
             </w:r>
             <w:r>
               <w:rPr>
@@ -361,20 +317,22 @@
         </w:p>
         <w:p>
           <w:pPr>
-            <w:pStyle w:val="TOC1"/>
+            <w:pStyle w:val="TDC1"/>
             <w:tabs>
               <w:tab w:val="right" w:leader="dot" w:pos="8494"/>
             </w:tabs>
             <w:rPr>
               <w:rFonts w:eastAsiaTheme="minorEastAsia"/>
               <w:noProof/>
+              <w:sz w:val="24"/>
+              <w:szCs w:val="24"/>
               <w:lang w:eastAsia="es-ES"/>
             </w:rPr>
           </w:pPr>
-          <w:hyperlink w:anchor="_Toc158978278" w:history="1">
-            <w:r>
-              <w:rPr>
-                <w:rStyle w:val="Hyperlink"/>
+          <w:hyperlink w:anchor="_Toc170979433" w:history="1">
+            <w:r>
+              <w:rPr>
+                <w:rStyle w:val="Hipervnculo"/>
                 <w:noProof/>
               </w:rPr>
               <w:t>Historial de Versiones</w:t>
@@ -398,7 +356,7 @@
                 <w:noProof/>
                 <w:webHidden/>
               </w:rPr>
-              <w:instrText xml:space="preserve"> PAGEREF _Toc158978278 \h </w:instrText>
+              <w:instrText xml:space="preserve"> PAGEREF _Toc170979433 \h </w:instrText>
             </w:r>
             <w:r>
               <w:rPr>
@@ -431,20 +389,22 @@
         </w:p>
         <w:p>
           <w:pPr>
-            <w:pStyle w:val="TOC1"/>
+            <w:pStyle w:val="TDC1"/>
             <w:tabs>
               <w:tab w:val="right" w:leader="dot" w:pos="8494"/>
             </w:tabs>
             <w:rPr>
               <w:rFonts w:eastAsiaTheme="minorEastAsia"/>
               <w:noProof/>
+              <w:sz w:val="24"/>
+              <w:szCs w:val="24"/>
               <w:lang w:eastAsia="es-ES"/>
             </w:rPr>
           </w:pPr>
-          <w:hyperlink w:anchor="_Toc158978279" w:history="1">
-            <w:r>
-              <w:rPr>
-                <w:rStyle w:val="Hyperlink"/>
+          <w:hyperlink w:anchor="_Toc170979434" w:history="1">
+            <w:r>
+              <w:rPr>
+                <w:rStyle w:val="Hipervnculo"/>
                 <w:noProof/>
               </w:rPr>
               <w:t>Introducción</w:t>
@@ -468,7 +428,7 @@
                 <w:noProof/>
                 <w:webHidden/>
               </w:rPr>
-              <w:instrText xml:space="preserve"> PAGEREF _Toc158978279 \h </w:instrText>
+              <w:instrText xml:space="preserve"> PAGEREF _Toc170979434 \h </w:instrText>
             </w:r>
             <w:r>
               <w:rPr>
@@ -501,23 +461,25 @@
         </w:p>
         <w:p>
           <w:pPr>
-            <w:pStyle w:val="TOC1"/>
+            <w:pStyle w:val="TDC1"/>
             <w:tabs>
               <w:tab w:val="right" w:leader="dot" w:pos="8494"/>
             </w:tabs>
             <w:rPr>
               <w:rFonts w:eastAsiaTheme="minorEastAsia"/>
               <w:noProof/>
+              <w:sz w:val="24"/>
+              <w:szCs w:val="24"/>
               <w:lang w:eastAsia="es-ES"/>
             </w:rPr>
           </w:pPr>
-          <w:hyperlink w:anchor="_Toc158978280" w:history="1">
-            <w:r>
-              <w:rPr>
-                <w:rStyle w:val="Hyperlink"/>
-                <w:noProof/>
-              </w:rPr>
-              <w:t>Informe de Análisis – Acme-SF-D01</w:t>
+          <w:hyperlink w:anchor="_Toc170979435" w:history="1">
+            <w:r>
+              <w:rPr>
+                <w:rStyle w:val="Hipervnculo"/>
+                <w:noProof/>
+              </w:rPr>
+              <w:t>Registro de Análisis</w:t>
             </w:r>
             <w:r>
               <w:rPr>
@@ -538,7 +500,7 @@
                 <w:noProof/>
                 <w:webHidden/>
               </w:rPr>
-              <w:instrText xml:space="preserve"> PAGEREF _Toc158978280 \h </w:instrText>
+              <w:instrText xml:space="preserve"> PAGEREF _Toc170979435 \h </w:instrText>
             </w:r>
             <w:r>
               <w:rPr>
@@ -571,23 +533,25 @@
         </w:p>
         <w:p>
           <w:pPr>
-            <w:pStyle w:val="TOC2"/>
+            <w:pStyle w:val="TDC2"/>
             <w:tabs>
               <w:tab w:val="right" w:leader="dot" w:pos="8494"/>
             </w:tabs>
             <w:rPr>
               <w:rFonts w:eastAsiaTheme="minorEastAsia"/>
               <w:noProof/>
+              <w:sz w:val="24"/>
+              <w:szCs w:val="24"/>
               <w:lang w:eastAsia="es-ES"/>
             </w:rPr>
           </w:pPr>
-          <w:hyperlink w:anchor="_Toc158978281" w:history="1">
-            <w:r>
-              <w:rPr>
-                <w:rStyle w:val="Hyperlink"/>
-                <w:noProof/>
-              </w:rPr>
-              <w:t>Registro de Análisis 1</w:t>
+          <w:hyperlink w:anchor="_Toc170979436" w:history="1">
+            <w:r>
+              <w:rPr>
+                <w:rStyle w:val="Hipervnculo"/>
+                <w:noProof/>
+              </w:rPr>
+              <w:t>Requisito 1</w:t>
             </w:r>
             <w:r>
               <w:rPr>
@@ -608,7 +572,7 @@
                 <w:noProof/>
                 <w:webHidden/>
               </w:rPr>
-              <w:instrText xml:space="preserve"> PAGEREF _Toc158978281 \h </w:instrText>
+              <w:instrText xml:space="preserve"> PAGEREF _Toc170979436 \h </w:instrText>
             </w:r>
             <w:r>
               <w:rPr>
@@ -641,23 +605,25 @@
         </w:p>
         <w:p>
           <w:pPr>
-            <w:pStyle w:val="TOC3"/>
+            <w:pStyle w:val="TDC3"/>
             <w:tabs>
               <w:tab w:val="right" w:leader="dot" w:pos="8494"/>
             </w:tabs>
             <w:rPr>
               <w:rFonts w:eastAsiaTheme="minorEastAsia"/>
               <w:noProof/>
+              <w:sz w:val="24"/>
+              <w:szCs w:val="24"/>
               <w:lang w:eastAsia="es-ES"/>
             </w:rPr>
           </w:pPr>
-          <w:hyperlink w:anchor="_Toc158978282" w:history="1">
-            <w:r>
-              <w:rPr>
-                <w:rStyle w:val="Hyperlink"/>
-                <w:noProof/>
-              </w:rPr>
-              <w:t>Requisito</w:t>
+          <w:hyperlink w:anchor="_Toc170979437" w:history="1">
+            <w:r>
+              <w:rPr>
+                <w:rStyle w:val="Hipervnculo"/>
+                <w:noProof/>
+              </w:rPr>
+              <w:t>Descripción</w:t>
             </w:r>
             <w:r>
               <w:rPr>
@@ -678,7 +644,7 @@
                 <w:noProof/>
                 <w:webHidden/>
               </w:rPr>
-              <w:instrText xml:space="preserve"> PAGEREF _Toc158978282 \h </w:instrText>
+              <w:instrText xml:space="preserve"> PAGEREF _Toc170979437 \h </w:instrText>
             </w:r>
             <w:r>
               <w:rPr>
@@ -711,20 +677,22 @@
         </w:p>
         <w:p>
           <w:pPr>
-            <w:pStyle w:val="TOC3"/>
+            <w:pStyle w:val="TDC3"/>
             <w:tabs>
               <w:tab w:val="right" w:leader="dot" w:pos="8494"/>
             </w:tabs>
             <w:rPr>
               <w:rFonts w:eastAsiaTheme="minorEastAsia"/>
               <w:noProof/>
+              <w:sz w:val="24"/>
+              <w:szCs w:val="24"/>
               <w:lang w:eastAsia="es-ES"/>
             </w:rPr>
           </w:pPr>
-          <w:hyperlink w:anchor="_Toc158978283" w:history="1">
-            <w:r>
-              <w:rPr>
-                <w:rStyle w:val="Hyperlink"/>
+          <w:hyperlink w:anchor="_Toc170979438" w:history="1">
+            <w:r>
+              <w:rPr>
+                <w:rStyle w:val="Hipervnculo"/>
                 <w:noProof/>
               </w:rPr>
               <w:t>Análisis y decisiones</w:t>
@@ -748,7 +716,7 @@
                 <w:noProof/>
                 <w:webHidden/>
               </w:rPr>
-              <w:instrText xml:space="preserve"> PAGEREF _Toc158978283 \h </w:instrText>
+              <w:instrText xml:space="preserve"> PAGEREF _Toc170979438 \h </w:instrText>
             </w:r>
             <w:r>
               <w:rPr>
@@ -781,20 +749,22 @@
         </w:p>
         <w:p>
           <w:pPr>
-            <w:pStyle w:val="TOC3"/>
+            <w:pStyle w:val="TDC3"/>
             <w:tabs>
               <w:tab w:val="right" w:leader="dot" w:pos="8494"/>
             </w:tabs>
             <w:rPr>
               <w:rFonts w:eastAsiaTheme="minorEastAsia"/>
               <w:noProof/>
+              <w:sz w:val="24"/>
+              <w:szCs w:val="24"/>
               <w:lang w:eastAsia="es-ES"/>
             </w:rPr>
           </w:pPr>
-          <w:hyperlink w:anchor="_Toc158978284" w:history="1">
-            <w:r>
-              <w:rPr>
-                <w:rStyle w:val="Hyperlink"/>
+          <w:hyperlink w:anchor="_Toc170979439" w:history="1">
+            <w:r>
+              <w:rPr>
+                <w:rStyle w:val="Hipervnculo"/>
                 <w:noProof/>
               </w:rPr>
               <w:t>Validación por el profesor</w:t>
@@ -818,7 +788,7 @@
                 <w:noProof/>
                 <w:webHidden/>
               </w:rPr>
-              <w:instrText xml:space="preserve"> PAGEREF _Toc158978284 \h </w:instrText>
+              <w:instrText xml:space="preserve"> PAGEREF _Toc170979439 \h </w:instrText>
             </w:r>
             <w:r>
               <w:rPr>
@@ -851,20 +821,22 @@
         </w:p>
         <w:p>
           <w:pPr>
-            <w:pStyle w:val="TOC1"/>
+            <w:pStyle w:val="TDC1"/>
             <w:tabs>
               <w:tab w:val="right" w:leader="dot" w:pos="8494"/>
             </w:tabs>
             <w:rPr>
               <w:rFonts w:eastAsiaTheme="minorEastAsia"/>
               <w:noProof/>
+              <w:sz w:val="24"/>
+              <w:szCs w:val="24"/>
               <w:lang w:eastAsia="es-ES"/>
             </w:rPr>
           </w:pPr>
-          <w:hyperlink w:anchor="_Toc158978285" w:history="1">
-            <w:r>
-              <w:rPr>
-                <w:rStyle w:val="Hyperlink"/>
+          <w:hyperlink w:anchor="_Toc170979440" w:history="1">
+            <w:r>
+              <w:rPr>
+                <w:rStyle w:val="Hipervnculo"/>
                 <w:noProof/>
               </w:rPr>
               <w:t>Conclusiones</w:t>
@@ -888,7 +860,7 @@
                 <w:noProof/>
                 <w:webHidden/>
               </w:rPr>
-              <w:instrText xml:space="preserve"> PAGEREF _Toc158978285 \h </w:instrText>
+              <w:instrText xml:space="preserve"> PAGEREF _Toc170979440 \h </w:instrText>
             </w:r>
             <w:r>
               <w:rPr>
@@ -921,20 +893,22 @@
         </w:p>
         <w:p>
           <w:pPr>
-            <w:pStyle w:val="TOC1"/>
+            <w:pStyle w:val="TDC1"/>
             <w:tabs>
               <w:tab w:val="right" w:leader="dot" w:pos="8494"/>
             </w:tabs>
             <w:rPr>
               <w:rFonts w:eastAsiaTheme="minorEastAsia"/>
               <w:noProof/>
+              <w:sz w:val="24"/>
+              <w:szCs w:val="24"/>
               <w:lang w:eastAsia="es-ES"/>
             </w:rPr>
           </w:pPr>
-          <w:hyperlink w:anchor="_Toc158978286" w:history="1">
-            <w:r>
-              <w:rPr>
-                <w:rStyle w:val="Hyperlink"/>
+          <w:hyperlink w:anchor="_Toc170979441" w:history="1">
+            <w:r>
+              <w:rPr>
+                <w:rStyle w:val="Hipervnculo"/>
                 <w:noProof/>
               </w:rPr>
               <w:t>Bibliografía</w:t>
@@ -958,7 +932,7 @@
                 <w:noProof/>
                 <w:webHidden/>
               </w:rPr>
-              <w:instrText xml:space="preserve"> PAGEREF _Toc158978286 \h </w:instrText>
+              <w:instrText xml:space="preserve"> PAGEREF _Toc170979441 \h </w:instrText>
             </w:r>
             <w:r>
               <w:rPr>
@@ -1016,10 +990,11 @@
     </w:p>
     <w:p>
       <w:pPr>
-        <w:pStyle w:val="Heading1"/>
-      </w:pPr>
-      <w:bookmarkStart w:id="0" w:name="_Toc158978277"/>
-      <w:r>
+        <w:pStyle w:val="Ttulo1"/>
+      </w:pPr>
+      <w:bookmarkStart w:id="0" w:name="_Toc170979432"/>
+      <w:r>
+        <w:lastRenderedPageBreak/>
         <w:t>Resumen de</w:t>
       </w:r>
       <w:r>
@@ -1117,10 +1092,11 @@
     </w:p>
     <w:p>
       <w:pPr>
-        <w:pStyle w:val="Heading1"/>
-      </w:pPr>
-      <w:bookmarkStart w:id="1" w:name="_Toc158978278"/>
-      <w:r>
+        <w:pStyle w:val="Ttulo1"/>
+      </w:pPr>
+      <w:bookmarkStart w:id="1" w:name="_Toc170979433"/>
+      <w:r>
+        <w:lastRenderedPageBreak/>
         <w:t xml:space="preserve">Historial de </w:t>
       </w:r>
       <w:r>
@@ -1133,7 +1109,7 @@
     </w:p>
     <w:tbl>
       <w:tblPr>
-        <w:tblStyle w:val="TableGrid"/>
+        <w:tblStyle w:val="Tablaconcuadrcula"/>
         <w:tblW w:w="8500" w:type="dxa"/>
         <w:tblLook w:val="04A0" w:firstRow="1" w:lastRow="0" w:firstColumn="1" w:lastColumn="0" w:noHBand="0" w:noVBand="1"/>
       </w:tblPr>
@@ -1284,25 +1260,64 @@
           <w:tcPr>
             <w:tcW w:w="1007" w:type="dxa"/>
           </w:tcPr>
-          <w:p/>
+          <w:p>
+            <w:r>
+              <w:t>V</w:t>
+            </w:r>
+            <w:r>
+              <w:t>2</w:t>
+            </w:r>
+            <w:r>
+              <w:t>.0</w:t>
+            </w:r>
+          </w:p>
         </w:tc>
         <w:tc>
           <w:tcPr>
             <w:tcW w:w="3540" w:type="dxa"/>
           </w:tcPr>
-          <w:p/>
+          <w:p>
+            <w:r>
+              <w:t xml:space="preserve">Actualización de requisitos implementados tras </w:t>
+            </w:r>
+            <w:r>
+              <w:t>segunda convocatoria.</w:t>
+            </w:r>
+          </w:p>
         </w:tc>
         <w:tc>
           <w:tcPr>
             <w:tcW w:w="1278" w:type="dxa"/>
           </w:tcPr>
-          <w:p/>
+          <w:p>
+            <w:r>
+              <w:t>04</w:t>
+            </w:r>
+            <w:r>
+              <w:t>/0</w:t>
+            </w:r>
+            <w:r>
+              <w:t>7</w:t>
+            </w:r>
+            <w:r>
+              <w:t>/2024</w:t>
+            </w:r>
+          </w:p>
         </w:tc>
         <w:tc>
           <w:tcPr>
             <w:tcW w:w="2675" w:type="dxa"/>
           </w:tcPr>
-          <w:p/>
+          <w:p>
+            <w:proofErr w:type="spellStart"/>
+            <w:r>
+              <w:t>Mª</w:t>
+            </w:r>
+            <w:proofErr w:type="spellEnd"/>
+            <w:r>
+              <w:t xml:space="preserve"> Salud Carrera Talaverón</w:t>
+            </w:r>
+          </w:p>
         </w:tc>
       </w:tr>
       <w:tr>
@@ -1343,10 +1358,11 @@
     </w:p>
     <w:p>
       <w:pPr>
-        <w:pStyle w:val="Heading1"/>
-      </w:pPr>
-      <w:bookmarkStart w:id="2" w:name="_Toc158978279"/>
-      <w:r>
+        <w:pStyle w:val="Ttulo1"/>
+      </w:pPr>
+      <w:bookmarkStart w:id="2" w:name="_Toc170979434"/>
+      <w:r>
+        <w:lastRenderedPageBreak/>
         <w:t>Introducción</w:t>
       </w:r>
       <w:bookmarkEnd w:id="2"/>
@@ -1388,34 +1404,35 @@
     </w:p>
     <w:p>
       <w:pPr>
-        <w:pStyle w:val="Heading1"/>
-      </w:pPr>
-      <w:bookmarkStart w:id="3" w:name="_Toc158978280"/>
-      <w:r>
-        <w:t>Informe de Análisis</w:t>
-      </w:r>
-      <w:r>
-        <w:t xml:space="preserve"> – Acme-SF-D01</w:t>
+        <w:pStyle w:val="Ttulo1"/>
+      </w:pPr>
+      <w:bookmarkStart w:id="3" w:name="_Toc170979435"/>
+      <w:r>
+        <w:lastRenderedPageBreak/>
+        <w:t>Registro de Análisis</w:t>
       </w:r>
       <w:bookmarkEnd w:id="3"/>
     </w:p>
     <w:p>
       <w:pPr>
-        <w:pStyle w:val="Heading2"/>
-      </w:pPr>
-      <w:bookmarkStart w:id="4" w:name="_Toc158978281"/>
-      <w:r>
-        <w:t>Registro de Análisis 1</w:t>
+        <w:pStyle w:val="Ttulo2"/>
+      </w:pPr>
+      <w:bookmarkStart w:id="4" w:name="_Toc170979436"/>
+      <w:r>
+        <w:t>Requisito</w:t>
+      </w:r>
+      <w:r>
+        <w:t xml:space="preserve"> 1</w:t>
       </w:r>
       <w:bookmarkEnd w:id="4"/>
     </w:p>
     <w:p>
       <w:pPr>
-        <w:pStyle w:val="Heading3"/>
-      </w:pPr>
-      <w:bookmarkStart w:id="5" w:name="_Toc158978282"/>
-      <w:r>
-        <w:t>Requisito</w:t>
+        <w:pStyle w:val="Ttulo3"/>
+      </w:pPr>
+      <w:bookmarkStart w:id="5" w:name="_Toc170979437"/>
+      <w:r>
+        <w:t>Descripción</w:t>
       </w:r>
       <w:bookmarkEnd w:id="5"/>
     </w:p>
@@ -1592,9 +1609,9 @@
     <w:p/>
     <w:p>
       <w:pPr>
-        <w:pStyle w:val="Heading3"/>
-      </w:pPr>
-      <w:bookmarkStart w:id="6" w:name="_Toc158978283"/>
+        <w:pStyle w:val="Ttulo3"/>
+      </w:pPr>
+      <w:bookmarkStart w:id="6" w:name="_Toc170979438"/>
       <w:r>
         <w:t xml:space="preserve">Análisis y </w:t>
       </w:r>
@@ -1677,7 +1694,23 @@
           <w:i/>
           <w:iCs/>
         </w:rPr>
-        <w:t>/main/</w:t>
+        <w:t>/</w:t>
+      </w:r>
+      <w:proofErr w:type="spellStart"/>
+      <w:r>
+        <w:rPr>
+          <w:i/>
+          <w:iCs/>
+        </w:rPr>
+        <w:t>main</w:t>
+      </w:r>
+      <w:proofErr w:type="spellEnd"/>
+      <w:r>
+        <w:rPr>
+          <w:i/>
+          <w:iCs/>
+        </w:rPr>
+        <w:t>/</w:t>
       </w:r>
       <w:proofErr w:type="spellStart"/>
       <w:r>
@@ -1983,9 +2016,9 @@
     <w:p/>
     <w:p>
       <w:pPr>
-        <w:pStyle w:val="Heading3"/>
-      </w:pPr>
-      <w:bookmarkStart w:id="7" w:name="_Toc158978284"/>
+        <w:pStyle w:val="Ttulo3"/>
+      </w:pPr>
+      <w:bookmarkStart w:id="7" w:name="_Toc170979439"/>
       <w:r>
         <w:t>Validación por el profesor</w:t>
       </w:r>
@@ -1993,7 +2026,13 @@
     </w:p>
     <w:p>
       <w:r>
-        <w:t xml:space="preserve">En este caso no ha sido necesaria debido a la simplicidad del requisito a implementar en esta primera entrega. </w:t>
+        <w:t>Tras la entrega final de la primera convocatoria, el profesor no solicitó cambios en este requisito; por tanto,</w:t>
+      </w:r>
+      <w:r>
+        <w:t xml:space="preserve"> tras revisarlo y no encontrar fallos,</w:t>
+      </w:r>
+      <w:r>
+        <w:t xml:space="preserve"> se asume validado.</w:t>
       </w:r>
     </w:p>
     <w:p>
@@ -2006,10 +2045,11 @@
     </w:p>
     <w:p>
       <w:pPr>
-        <w:pStyle w:val="Heading1"/>
-      </w:pPr>
-      <w:bookmarkStart w:id="8" w:name="_Toc158978285"/>
-      <w:r>
+        <w:pStyle w:val="Ttulo1"/>
+      </w:pPr>
+      <w:bookmarkStart w:id="8" w:name="_Toc170979440"/>
+      <w:r>
+        <w:lastRenderedPageBreak/>
         <w:t>Conclusiones</w:t>
       </w:r>
       <w:bookmarkEnd w:id="8"/>
@@ -2114,10 +2154,11 @@
     </w:p>
     <w:p>
       <w:pPr>
-        <w:pStyle w:val="Heading1"/>
-      </w:pPr>
-      <w:bookmarkStart w:id="9" w:name="_Toc158978286"/>
-      <w:r>
+        <w:pStyle w:val="Ttulo1"/>
+      </w:pPr>
+      <w:bookmarkStart w:id="9" w:name="_Toc170979441"/>
+      <w:r>
+        <w:lastRenderedPageBreak/>
         <w:t>Bibliografía</w:t>
       </w:r>
       <w:bookmarkEnd w:id="9"/>
@@ -2131,8 +2172,8 @@
       </w:r>
     </w:p>
     <w:sectPr>
-      <w:headerReference w:type="default" r:id="rId16"/>
-      <w:footerReference w:type="default" r:id="rId17"/>
+      <w:headerReference w:type="default" r:id="rId14"/>
+      <w:footerReference w:type="default" r:id="rId15"/>
       <w:pgSz w:w="11906" w:h="16838"/>
       <w:pgMar w:top="1417" w:right="1701" w:bottom="1417" w:left="1701" w:header="708" w:footer="708" w:gutter="0"/>
       <w:cols w:space="708"/>
@@ -2184,11 +2225,10 @@
         <w:docPartUnique/>
       </w:docPartObj>
     </w:sdtPr>
-    <w:sdtEndPr/>
     <w:sdtContent>
       <w:p>
         <w:pPr>
-          <w:pStyle w:val="Footer"/>
+          <w:pStyle w:val="Piedepgina"/>
           <w:jc w:val="right"/>
         </w:pPr>
         <w:r>
@@ -2248,7 +2288,7 @@
 <w:hdr xmlns:wpc="http://schemas.microsoft.com/office/word/2010/wordprocessingCanvas" xmlns:cx="http://schemas.microsoft.com/office/drawing/2014/chartex" xmlns:cx1="http://schemas.microsoft.com/office/drawing/2015/9/8/chartex" xmlns:cx2="http://schemas.microsoft.com/office/drawing/2015/10/21/chartex" xmlns:cx3="http://schemas.microsoft.com/office/drawing/2016/5/9/chartex" xmlns:cx4="http://schemas.microsoft.com/office/drawing/2016/5/10/chartex" xmlns:cx5="http://schemas.microsoft.com/office/drawing/2016/5/11/chartex" xmlns:cx6="http://schemas.microsoft.com/office/drawing/2016/5/12/chartex" xmlns:cx7="http://schemas.microsoft.com/office/drawing/2016/5/13/chartex" xmlns:cx8="http://schemas.microsoft.com/office/drawing/2016/5/14/chartex" xmlns:mc="http://schemas.openxmlformats.org/markup-compatibility/2006" xmlns:aink="http://schemas.microsoft.com/office/drawing/2016/ink" xmlns:am3d="http://schemas.microsoft.com/office/drawing/2017/model3d" xmlns:o="urn:schemas-microsoft-com:office:office" xmlns:oel="http://schemas.microsoft.com/office/2019/extlst" xmlns:r="http://schemas.openxmlformats.org/officeDocument/2006/relationships" xmlns:m="http://schemas.openxmlformats.org/officeDocument/2006/math" xmlns:v="urn:schemas-microsoft-com:vml" xmlns:wp14="http://schemas.microsoft.com/office/word/2010/wordprocessingDrawing" xmlns:wp="http://schemas.openxmlformats.org/drawingml/2006/wordprocessingDrawing" xmlns:w10="urn:schemas-microsoft-com:office:word" xmlns:w="http://schemas.openxmlformats.org/wordprocessingml/2006/main" xmlns:w14="http://schemas.microsoft.com/office/word/2010/wordml" xmlns:w15="http://schemas.microsoft.com/office/word/2012/wordml" xmlns:w16cex="http://schemas.microsoft.com/office/word/2018/wordml/cex" xmlns:w16cid="http://schemas.microsoft.com/office/word/2016/wordml/cid" xmlns:w16="http://schemas.microsoft.com/office/word/2018/wordml" xmlns:w16du="http://schemas.microsoft.com/office/word/2023/wordml/word16du" xmlns:w16sdtdh="http://schemas.microsoft.com/office/word/2020/wordml/sdtdatahash" xmlns:w16se="http://schemas.microsoft.com/office/word/2015/wordml/symex" xmlns:wpg="http://schemas.microsoft.com/office/word/2010/wordprocessingGroup" xmlns:wpi="http://schemas.microsoft.com/office/word/2010/wordprocessingInk" xmlns:wne="http://schemas.microsoft.com/office/word/2006/wordml" xmlns:wps="http://schemas.microsoft.com/office/word/2010/wordprocessingShape" mc:Ignorable="w14 w15 w16se w16cid w16 w16cex w16sdtdh w16du wp14">
   <w:p>
     <w:pPr>
-      <w:pStyle w:val="Header"/>
+      <w:pStyle w:val="Encabezado"/>
       <w:rPr>
         <w:i/>
         <w:iCs/>
@@ -2260,16 +2300,27 @@
     <w:hyperlink r:id="rId1" w:history="1">
       <w:r>
         <w:rPr>
-          <w:rStyle w:val="Hyperlink"/>
+          <w:rStyle w:val="Hipervnculo"/>
           <w:i/>
           <w:iCs/>
           <w:color w:val="525252" w:themeColor="accent3" w:themeShade="80"/>
           <w:sz w:val="20"/>
           <w:szCs w:val="20"/>
         </w:rPr>
-        <w:t>https://github.com/maryycarrera/Acme-SF-D01</w:t>
+        <w:t>https://github.com/maryycarrera/Acme-SF-D0</w:t>
       </w:r>
     </w:hyperlink>
+    <w:r>
+      <w:rPr>
+        <w:rStyle w:val="Hipervnculo"/>
+        <w:i/>
+        <w:iCs/>
+        <w:color w:val="525252" w:themeColor="accent3" w:themeShade="80"/>
+        <w:sz w:val="20"/>
+        <w:szCs w:val="20"/>
+      </w:rPr>
+      <w:t>4</w:t>
+    </w:r>
     <w:r>
       <w:rPr>
         <w:i/>
@@ -3267,11 +3318,11 @@
       <w:jc w:val="both"/>
     </w:pPr>
   </w:style>
-  <w:style w:type="paragraph" w:styleId="Heading1">
+  <w:style w:type="paragraph" w:styleId="Ttulo1">
     <w:name w:val="heading 1"/>
     <w:basedOn w:val="Normal"/>
     <w:next w:val="Normal"/>
-    <w:link w:val="Heading1Char"/>
+    <w:link w:val="Ttulo1Car"/>
     <w:uiPriority w:val="9"/>
     <w:qFormat/>
     <w:rsid w:val="00E2509D"/>
@@ -3288,11 +3339,11 @@
       <w:szCs w:val="32"/>
     </w:rPr>
   </w:style>
-  <w:style w:type="paragraph" w:styleId="Heading2">
+  <w:style w:type="paragraph" w:styleId="Ttulo2">
     <w:name w:val="heading 2"/>
     <w:basedOn w:val="Normal"/>
     <w:next w:val="Normal"/>
-    <w:link w:val="Heading2Char"/>
+    <w:link w:val="Ttulo2Car"/>
     <w:uiPriority w:val="9"/>
     <w:unhideWhenUsed/>
     <w:qFormat/>
@@ -3310,11 +3361,11 @@
       <w:szCs w:val="26"/>
     </w:rPr>
   </w:style>
-  <w:style w:type="paragraph" w:styleId="Heading3">
+  <w:style w:type="paragraph" w:styleId="Ttulo3">
     <w:name w:val="heading 3"/>
     <w:basedOn w:val="Normal"/>
     <w:next w:val="Normal"/>
-    <w:link w:val="Heading3Char"/>
+    <w:link w:val="Ttulo3Car"/>
     <w:uiPriority w:val="9"/>
     <w:unhideWhenUsed/>
     <w:qFormat/>
@@ -3333,11 +3384,11 @@
       <w:szCs w:val="28"/>
     </w:rPr>
   </w:style>
-  <w:style w:type="paragraph" w:styleId="Heading4">
+  <w:style w:type="paragraph" w:styleId="Ttulo4">
     <w:name w:val="heading 4"/>
     <w:basedOn w:val="Normal"/>
     <w:next w:val="Normal"/>
-    <w:link w:val="Heading4Char"/>
+    <w:link w:val="Ttulo4Car"/>
     <w:uiPriority w:val="9"/>
     <w:unhideWhenUsed/>
     <w:qFormat/>
@@ -3355,13 +3406,13 @@
       <w:szCs w:val="24"/>
     </w:rPr>
   </w:style>
-  <w:style w:type="character" w:default="1" w:styleId="DefaultParagraphFont">
+  <w:style w:type="character" w:default="1" w:styleId="Fuentedeprrafopredeter">
     <w:name w:val="Default Paragraph Font"/>
     <w:uiPriority w:val="1"/>
     <w:semiHidden/>
     <w:unhideWhenUsed/>
   </w:style>
-  <w:style w:type="table" w:default="1" w:styleId="TableNormal">
+  <w:style w:type="table" w:default="1" w:styleId="Tablanormal">
     <w:name w:val="Normal Table"/>
     <w:uiPriority w:val="99"/>
     <w:semiHidden/>
@@ -3376,16 +3427,16 @@
       </w:tblCellMar>
     </w:tblPr>
   </w:style>
-  <w:style w:type="numbering" w:default="1" w:styleId="NoList">
+  <w:style w:type="numbering" w:default="1" w:styleId="Sinlista">
     <w:name w:val="No List"/>
     <w:uiPriority w:val="99"/>
     <w:semiHidden/>
     <w:unhideWhenUsed/>
   </w:style>
-  <w:style w:type="character" w:customStyle="1" w:styleId="Heading1Char">
-    <w:name w:val="Heading 1 Char"/>
-    <w:basedOn w:val="DefaultParagraphFont"/>
-    <w:link w:val="Heading1"/>
+  <w:style w:type="character" w:customStyle="1" w:styleId="Ttulo1Car">
+    <w:name w:val="Título 1 Car"/>
+    <w:basedOn w:val="Fuentedeprrafopredeter"/>
+    <w:link w:val="Ttulo1"/>
     <w:uiPriority w:val="9"/>
     <w:rsid w:val="00E2509D"/>
     <w:rPr>
@@ -3395,10 +3446,10 @@
       <w:szCs w:val="32"/>
     </w:rPr>
   </w:style>
-  <w:style w:type="character" w:customStyle="1" w:styleId="Heading2Char">
-    <w:name w:val="Heading 2 Char"/>
-    <w:basedOn w:val="DefaultParagraphFont"/>
-    <w:link w:val="Heading2"/>
+  <w:style w:type="character" w:customStyle="1" w:styleId="Ttulo2Car">
+    <w:name w:val="Título 2 Car"/>
+    <w:basedOn w:val="Fuentedeprrafopredeter"/>
+    <w:link w:val="Ttulo2"/>
     <w:uiPriority w:val="9"/>
     <w:rsid w:val="00E2509D"/>
     <w:rPr>
@@ -3408,11 +3459,11 @@
       <w:szCs w:val="26"/>
     </w:rPr>
   </w:style>
-  <w:style w:type="paragraph" w:styleId="Title">
+  <w:style w:type="paragraph" w:styleId="Ttulo">
     <w:name w:val="Title"/>
     <w:basedOn w:val="Normal"/>
     <w:next w:val="Normal"/>
-    <w:link w:val="TitleChar"/>
+    <w:link w:val="TtuloCar"/>
     <w:uiPriority w:val="10"/>
     <w:qFormat/>
     <w:rsid w:val="006A4FDD"/>
@@ -3427,10 +3478,10 @@
       <w:szCs w:val="40"/>
     </w:rPr>
   </w:style>
-  <w:style w:type="character" w:customStyle="1" w:styleId="TitleChar">
-    <w:name w:val="Title Char"/>
-    <w:basedOn w:val="DefaultParagraphFont"/>
-    <w:link w:val="Title"/>
+  <w:style w:type="character" w:customStyle="1" w:styleId="TtuloCar">
+    <w:name w:val="Título Car"/>
+    <w:basedOn w:val="Fuentedeprrafopredeter"/>
+    <w:link w:val="Ttulo"/>
     <w:uiPriority w:val="10"/>
     <w:rsid w:val="006A4FDD"/>
     <w:rPr>
@@ -3441,10 +3492,10 @@
       <w:szCs w:val="40"/>
     </w:rPr>
   </w:style>
-  <w:style w:type="character" w:customStyle="1" w:styleId="Heading3Char">
-    <w:name w:val="Heading 3 Char"/>
-    <w:basedOn w:val="DefaultParagraphFont"/>
-    <w:link w:val="Heading3"/>
+  <w:style w:type="character" w:customStyle="1" w:styleId="Ttulo3Car">
+    <w:name w:val="Título 3 Car"/>
+    <w:basedOn w:val="Fuentedeprrafopredeter"/>
+    <w:link w:val="Ttulo3"/>
     <w:uiPriority w:val="9"/>
     <w:rsid w:val="00E2509D"/>
     <w:rPr>
@@ -3457,7 +3508,7 @@
   </w:style>
   <w:style w:type="paragraph" w:customStyle="1" w:styleId="Piedefototabla">
     <w:name w:val="Pie de foto/tabla"/>
-    <w:basedOn w:val="FootnoteText"/>
+    <w:basedOn w:val="Textonotapie"/>
     <w:next w:val="Normal"/>
     <w:link w:val="PiedefototablaCar"/>
     <w:qFormat/>
@@ -3473,7 +3524,7 @@
   </w:style>
   <w:style w:type="character" w:customStyle="1" w:styleId="PiedefototablaCar">
     <w:name w:val="Pie de foto/tabla Car"/>
-    <w:basedOn w:val="FootnoteTextChar"/>
+    <w:basedOn w:val="TextonotapieCar"/>
     <w:link w:val="Piedefototabla"/>
     <w:rsid w:val="003F5AC0"/>
     <w:rPr>
@@ -3483,10 +3534,10 @@
       <w:szCs w:val="20"/>
     </w:rPr>
   </w:style>
-  <w:style w:type="paragraph" w:styleId="FootnoteText">
+  <w:style w:type="paragraph" w:styleId="Textonotapie">
     <w:name w:val="footnote text"/>
     <w:basedOn w:val="Normal"/>
-    <w:link w:val="FootnoteTextChar"/>
+    <w:link w:val="TextonotapieCar"/>
     <w:uiPriority w:val="99"/>
     <w:semiHidden/>
     <w:unhideWhenUsed/>
@@ -3499,10 +3550,10 @@
       <w:szCs w:val="20"/>
     </w:rPr>
   </w:style>
-  <w:style w:type="character" w:customStyle="1" w:styleId="FootnoteTextChar">
-    <w:name w:val="Footnote Text Char"/>
-    <w:basedOn w:val="DefaultParagraphFont"/>
-    <w:link w:val="FootnoteText"/>
+  <w:style w:type="character" w:customStyle="1" w:styleId="TextonotapieCar">
+    <w:name w:val="Texto nota pie Car"/>
+    <w:basedOn w:val="Fuentedeprrafopredeter"/>
+    <w:link w:val="Textonotapie"/>
     <w:uiPriority w:val="99"/>
     <w:semiHidden/>
     <w:rsid w:val="003F5AC0"/>
@@ -3511,9 +3562,9 @@
       <w:szCs w:val="20"/>
     </w:rPr>
   </w:style>
-  <w:style w:type="paragraph" w:styleId="NoSpacing">
+  <w:style w:type="paragraph" w:styleId="Sinespaciado">
     <w:name w:val="No Spacing"/>
-    <w:link w:val="NoSpacingChar"/>
+    <w:link w:val="SinespaciadoCar"/>
     <w:uiPriority w:val="1"/>
     <w:qFormat/>
     <w:rsid w:val="007819EB"/>
@@ -3527,10 +3578,10 @@
       <w14:ligatures w14:val="none"/>
     </w:rPr>
   </w:style>
-  <w:style w:type="character" w:customStyle="1" w:styleId="NoSpacingChar">
-    <w:name w:val="No Spacing Char"/>
-    <w:basedOn w:val="DefaultParagraphFont"/>
-    <w:link w:val="NoSpacing"/>
+  <w:style w:type="character" w:customStyle="1" w:styleId="SinespaciadoCar">
+    <w:name w:val="Sin espaciado Car"/>
+    <w:basedOn w:val="Fuentedeprrafopredeter"/>
+    <w:link w:val="Sinespaciado"/>
     <w:uiPriority w:val="1"/>
     <w:rsid w:val="007819EB"/>
     <w:rPr>
@@ -3540,11 +3591,11 @@
       <w14:ligatures w14:val="none"/>
     </w:rPr>
   </w:style>
-  <w:style w:type="paragraph" w:styleId="Subtitle">
+  <w:style w:type="paragraph" w:styleId="Subttulo">
     <w:name w:val="Subtitle"/>
     <w:basedOn w:val="Normal"/>
     <w:next w:val="Normal"/>
-    <w:link w:val="SubtitleChar"/>
+    <w:link w:val="SubttuloCar"/>
     <w:uiPriority w:val="11"/>
     <w:qFormat/>
     <w:rsid w:val="009B5A3B"/>
@@ -3559,10 +3610,10 @@
       <w:spacing w:val="15"/>
     </w:rPr>
   </w:style>
-  <w:style w:type="character" w:customStyle="1" w:styleId="SubtitleChar">
-    <w:name w:val="Subtitle Char"/>
-    <w:basedOn w:val="DefaultParagraphFont"/>
-    <w:link w:val="Subtitle"/>
+  <w:style w:type="character" w:customStyle="1" w:styleId="SubttuloCar">
+    <w:name w:val="Subtítulo Car"/>
+    <w:basedOn w:val="Fuentedeprrafopredeter"/>
+    <w:link w:val="Subttulo"/>
     <w:uiPriority w:val="11"/>
     <w:rsid w:val="009B5A3B"/>
     <w:rPr>
@@ -3571,9 +3622,9 @@
       <w:spacing w:val="15"/>
     </w:rPr>
   </w:style>
-  <w:style w:type="character" w:styleId="Hyperlink">
+  <w:style w:type="character" w:styleId="Hipervnculo">
     <w:name w:val="Hyperlink"/>
-    <w:basedOn w:val="DefaultParagraphFont"/>
+    <w:basedOn w:val="Fuentedeprrafopredeter"/>
     <w:uiPriority w:val="99"/>
     <w:unhideWhenUsed/>
     <w:rsid w:val="00635553"/>
@@ -3582,9 +3633,9 @@
       <w:u w:val="single"/>
     </w:rPr>
   </w:style>
-  <w:style w:type="character" w:styleId="UnresolvedMention">
+  <w:style w:type="character" w:styleId="Mencinsinresolver">
     <w:name w:val="Unresolved Mention"/>
-    <w:basedOn w:val="DefaultParagraphFont"/>
+    <w:basedOn w:val="Fuentedeprrafopredeter"/>
     <w:uiPriority w:val="99"/>
     <w:semiHidden/>
     <w:unhideWhenUsed/>
@@ -3594,10 +3645,10 @@
       <w:shd w:val="clear" w:color="auto" w:fill="E1DFDD"/>
     </w:rPr>
   </w:style>
-  <w:style w:type="paragraph" w:styleId="Header">
+  <w:style w:type="paragraph" w:styleId="Encabezado">
     <w:name w:val="header"/>
     <w:basedOn w:val="Normal"/>
-    <w:link w:val="HeaderChar"/>
+    <w:link w:val="EncabezadoCar"/>
     <w:uiPriority w:val="99"/>
     <w:unhideWhenUsed/>
     <w:rsid w:val="00D42882"/>
@@ -3609,17 +3660,17 @@
       <w:spacing w:after="0" w:line="240" w:lineRule="auto"/>
     </w:pPr>
   </w:style>
-  <w:style w:type="character" w:customStyle="1" w:styleId="HeaderChar">
-    <w:name w:val="Header Char"/>
-    <w:basedOn w:val="DefaultParagraphFont"/>
-    <w:link w:val="Header"/>
+  <w:style w:type="character" w:customStyle="1" w:styleId="EncabezadoCar">
+    <w:name w:val="Encabezado Car"/>
+    <w:basedOn w:val="Fuentedeprrafopredeter"/>
+    <w:link w:val="Encabezado"/>
     <w:uiPriority w:val="99"/>
     <w:rsid w:val="00D42882"/>
   </w:style>
-  <w:style w:type="paragraph" w:styleId="Footer">
+  <w:style w:type="paragraph" w:styleId="Piedepgina">
     <w:name w:val="footer"/>
     <w:basedOn w:val="Normal"/>
-    <w:link w:val="FooterChar"/>
+    <w:link w:val="PiedepginaCar"/>
     <w:uiPriority w:val="99"/>
     <w:unhideWhenUsed/>
     <w:rsid w:val="00D42882"/>
@@ -3631,16 +3682,16 @@
       <w:spacing w:after="0" w:line="240" w:lineRule="auto"/>
     </w:pPr>
   </w:style>
-  <w:style w:type="character" w:customStyle="1" w:styleId="FooterChar">
-    <w:name w:val="Footer Char"/>
-    <w:basedOn w:val="DefaultParagraphFont"/>
-    <w:link w:val="Footer"/>
+  <w:style w:type="character" w:customStyle="1" w:styleId="PiedepginaCar">
+    <w:name w:val="Pie de página Car"/>
+    <w:basedOn w:val="Fuentedeprrafopredeter"/>
+    <w:link w:val="Piedepgina"/>
     <w:uiPriority w:val="99"/>
     <w:rsid w:val="00D42882"/>
   </w:style>
-  <w:style w:type="character" w:styleId="IntenseReference">
+  <w:style w:type="character" w:styleId="Referenciaintensa">
     <w:name w:val="Intense Reference"/>
-    <w:basedOn w:val="DefaultParagraphFont"/>
+    <w:basedOn w:val="Fuentedeprrafopredeter"/>
     <w:uiPriority w:val="32"/>
     <w:qFormat/>
     <w:rsid w:val="00DD2E72"/>
@@ -3653,7 +3704,7 @@
       <w:sz w:val="24"/>
     </w:rPr>
   </w:style>
-  <w:style w:type="paragraph" w:styleId="ListParagraph">
+  <w:style w:type="paragraph" w:styleId="Prrafodelista">
     <w:name w:val="List Paragraph"/>
     <w:basedOn w:val="Normal"/>
     <w:uiPriority w:val="34"/>
@@ -3664,9 +3715,9 @@
       <w:contextualSpacing/>
     </w:pPr>
   </w:style>
-  <w:style w:type="table" w:styleId="TableGrid">
+  <w:style w:type="table" w:styleId="Tablaconcuadrcula">
     <w:name w:val="Table Grid"/>
-    <w:basedOn w:val="TableNormal"/>
+    <w:basedOn w:val="Tablanormal"/>
     <w:uiPriority w:val="39"/>
     <w:rsid w:val="00724186"/>
     <w:pPr>
@@ -3683,9 +3734,9 @@
       </w:tblBorders>
     </w:tblPr>
   </w:style>
-  <w:style w:type="paragraph" w:styleId="TOCHeading">
+  <w:style w:type="paragraph" w:styleId="TtuloTDC">
     <w:name w:val="TOC Heading"/>
-    <w:basedOn w:val="Heading1"/>
+    <w:basedOn w:val="Ttulo1"/>
     <w:next w:val="Normal"/>
     <w:uiPriority w:val="39"/>
     <w:unhideWhenUsed/>
@@ -3704,7 +3755,7 @@
       <w14:ligatures w14:val="none"/>
     </w:rPr>
   </w:style>
-  <w:style w:type="paragraph" w:styleId="TOC1">
+  <w:style w:type="paragraph" w:styleId="TDC1">
     <w:name w:val="toc 1"/>
     <w:basedOn w:val="Normal"/>
     <w:next w:val="Normal"/>
@@ -3716,7 +3767,7 @@
       <w:spacing w:after="100"/>
     </w:pPr>
   </w:style>
-  <w:style w:type="paragraph" w:styleId="TOC2">
+  <w:style w:type="paragraph" w:styleId="TDC2">
     <w:name w:val="toc 2"/>
     <w:basedOn w:val="Normal"/>
     <w:next w:val="Normal"/>
@@ -3729,10 +3780,10 @@
       <w:ind w:left="220"/>
     </w:pPr>
   </w:style>
-  <w:style w:type="character" w:customStyle="1" w:styleId="Heading4Char">
-    <w:name w:val="Heading 4 Char"/>
-    <w:basedOn w:val="DefaultParagraphFont"/>
-    <w:link w:val="Heading4"/>
+  <w:style w:type="character" w:customStyle="1" w:styleId="Ttulo4Car">
+    <w:name w:val="Título 4 Car"/>
+    <w:basedOn w:val="Fuentedeprrafopredeter"/>
+    <w:link w:val="Ttulo4"/>
     <w:uiPriority w:val="9"/>
     <w:rsid w:val="00E2509D"/>
     <w:rPr>
@@ -3742,7 +3793,7 @@
       <w:szCs w:val="24"/>
     </w:rPr>
   </w:style>
-  <w:style w:type="paragraph" w:styleId="TOC3">
+  <w:style w:type="paragraph" w:styleId="TDC3">
     <w:name w:val="toc 3"/>
     <w:basedOn w:val="Normal"/>
     <w:next w:val="Normal"/>
@@ -4054,6 +4105,10 @@
 </file>
 
 <file path=customXml/item1.xml><?xml version="1.0" encoding="utf-8"?>
+<b:Sources xmlns:b="http://schemas.openxmlformats.org/officeDocument/2006/bibliography" xmlns="http://schemas.openxmlformats.org/officeDocument/2006/bibliography" SelectedStyle="\APASixthEditionOfficeOnline.xsl" StyleName="APA" Version="6"/>
+</file>
+
+<file path=customXml/item2.xml><?xml version="1.0" encoding="utf-8"?>
 <?mso-contentType ?>
 <FormTemplates xmlns="http://schemas.microsoft.com/sharepoint/v3/contenttype/forms">
   <Display>DocumentLibraryForm</Display>
@@ -4062,19 +4117,7 @@
 </FormTemplates>
 </file>
 
-<file path=customXml/item2.xml><?xml version="1.0" encoding="utf-8"?>
-<b:Sources xmlns:b="http://schemas.openxmlformats.org/officeDocument/2006/bibliography" xmlns="http://schemas.openxmlformats.org/officeDocument/2006/bibliography" SelectedStyle="\APASixthEditionOfficeOnline.xsl" StyleName="APA" Version="6"/>
-</file>
-
 <file path=customXml/item3.xml><?xml version="1.0" encoding="utf-8"?>
-<p:properties xmlns:p="http://schemas.microsoft.com/office/2006/metadata/properties" xmlns:xsi="http://www.w3.org/2001/XMLSchema-instance" xmlns:pc="http://schemas.microsoft.com/office/infopath/2007/PartnerControls">
-  <documentManagement>
-    <_activity xmlns="0562fc42-fff7-46bd-b6f5-c892787f8212" xsi:nil="true"/>
-  </documentManagement>
-</p:properties>
-</file>
-
-<file path=customXml/item4.xml><?xml version="1.0" encoding="utf-8"?>
 <ct:contentTypeSchema xmlns:ct="http://schemas.microsoft.com/office/2006/metadata/contentType" xmlns:ma="http://schemas.microsoft.com/office/2006/metadata/properties/metaAttributes" ct:_="" ma:_="" ma:contentTypeName="Documento" ma:contentTypeID="0x010100107A8A0A74F97E49A39123B0350220A8" ma:contentTypeVersion="17" ma:contentTypeDescription="Crear nuevo documento." ma:contentTypeScope="" ma:versionID="3f0797d708ea796beb1acbc60f1980d2">
   <xsd:schema xmlns:xsd="http://www.w3.org/2001/XMLSchema" xmlns:xs="http://www.w3.org/2001/XMLSchema" xmlns:p="http://schemas.microsoft.com/office/2006/metadata/properties" xmlns:ns3="0562fc42-fff7-46bd-b6f5-c892787f8212" xmlns:ns4="c4e4b7f7-fa73-4a5c-8b1f-b39baf64f1a8" targetNamespace="http://schemas.microsoft.com/office/2006/metadata/properties" ma:root="true" ma:fieldsID="9e2b5f50fef2cdc3d8ff77d9b047ef76" ns3:_="" ns4:_="">
     <xsd:import namespace="0562fc42-fff7-46bd-b6f5-c892787f8212"/>
@@ -4321,7 +4364,23 @@
 </ct:contentTypeSchema>
 </file>
 
+<file path=customXml/item4.xml><?xml version="1.0" encoding="utf-8"?>
+<p:properties xmlns:p="http://schemas.microsoft.com/office/2006/metadata/properties" xmlns:xsi="http://www.w3.org/2001/XMLSchema-instance" xmlns:pc="http://schemas.microsoft.com/office/infopath/2007/PartnerControls">
+  <documentManagement>
+    <_activity xmlns="0562fc42-fff7-46bd-b6f5-c892787f8212" xsi:nil="true"/>
+  </documentManagement>
+</p:properties>
+</file>
+
 <file path=customXml/itemProps1.xml><?xml version="1.0" encoding="utf-8"?>
+<ds:datastoreItem xmlns:ds="http://schemas.openxmlformats.org/officeDocument/2006/customXml" ds:itemID="{944D5879-7E7F-41EA-A966-28E2FEF36E45}">
+  <ds:schemaRefs>
+    <ds:schemaRef ds:uri="http://schemas.openxmlformats.org/officeDocument/2006/bibliography"/>
+  </ds:schemaRefs>
+</ds:datastoreItem>
+</file>
+
+<file path=customXml/itemProps2.xml><?xml version="1.0" encoding="utf-8"?>
 <ds:datastoreItem xmlns:ds="http://schemas.openxmlformats.org/officeDocument/2006/customXml" ds:itemID="{70AE0F6C-C9D9-4BD5-B8F0-63A631696E15}">
   <ds:schemaRefs>
     <ds:schemaRef ds:uri="http://schemas.microsoft.com/sharepoint/v3/contenttype/forms"/>
@@ -4329,25 +4388,7 @@
 </ds:datastoreItem>
 </file>
 
-<file path=customXml/itemProps2.xml><?xml version="1.0" encoding="utf-8"?>
-<ds:datastoreItem xmlns:ds="http://schemas.openxmlformats.org/officeDocument/2006/customXml" ds:itemID="{944D5879-7E7F-41EA-A966-28E2FEF36E45}">
-  <ds:schemaRefs>
-    <ds:schemaRef ds:uri="http://schemas.openxmlformats.org/officeDocument/2006/bibliography"/>
-  </ds:schemaRefs>
-</ds:datastoreItem>
-</file>
-
 <file path=customXml/itemProps3.xml><?xml version="1.0" encoding="utf-8"?>
-<ds:datastoreItem xmlns:ds="http://schemas.openxmlformats.org/officeDocument/2006/customXml" ds:itemID="{CCA52313-FE05-4F8D-B278-B63DE8BAAF1C}">
-  <ds:schemaRefs>
-    <ds:schemaRef ds:uri="http://schemas.microsoft.com/office/2006/metadata/properties"/>
-    <ds:schemaRef ds:uri="http://schemas.microsoft.com/office/infopath/2007/PartnerControls"/>
-    <ds:schemaRef ds:uri="0562fc42-fff7-46bd-b6f5-c892787f8212"/>
-  </ds:schemaRefs>
-</ds:datastoreItem>
-</file>
-
-<file path=customXml/itemProps4.xml><?xml version="1.0" encoding="utf-8"?>
 <ds:datastoreItem xmlns:ds="http://schemas.openxmlformats.org/officeDocument/2006/customXml" ds:itemID="{7819D4EC-C8C0-4DA3-97A4-C8537C020766}">
   <ds:schemaRefs>
     <ds:schemaRef ds:uri="http://schemas.microsoft.com/office/2006/metadata/contentType"/>
@@ -4364,4 +4405,14 @@
     <ds:schemaRef ds:uri="http://schemas.microsoft.com/internal/obd"/>
   </ds:schemaRefs>
 </ds:datastoreItem>
+</file>
+
+<file path=customXml/itemProps4.xml><?xml version="1.0" encoding="utf-8"?>
+<ds:datastoreItem xmlns:ds="http://schemas.openxmlformats.org/officeDocument/2006/customXml" ds:itemID="{CCA52313-FE05-4F8D-B278-B63DE8BAAF1C}">
+  <ds:schemaRefs>
+    <ds:schemaRef ds:uri="http://schemas.microsoft.com/office/2006/metadata/properties"/>
+    <ds:schemaRef ds:uri="http://schemas.microsoft.com/office/infopath/2007/PartnerControls"/>
+    <ds:schemaRef ds:uri="0562fc42-fff7-46bd-b6f5-c892787f8212"/>
+  </ds:schemaRefs>
+</ds:datastoreItem>
 </file>
</xml_diff>